<commit_message>
Reubicacion Docs Generados y New Templates
</commit_message>
<xml_diff>
--- a/templates/plantilla_albaran.docx
+++ b/templates/plantilla_albaran.docx
@@ -1,6 +1,6 @@
 
 <file path=word/document.xml><?xml version="1.0" encoding="utf-8"?>
-<w:document xmlns:wpc="http://schemas.microsoft.com/office/word/2010/wordprocessingCanvas" xmlns:cx="http://schemas.microsoft.com/office/drawing/2014/chartex" xmlns:cx1="http://schemas.microsoft.com/office/drawing/2015/9/8/chartex" xmlns:cx2="http://schemas.microsoft.com/office/drawing/2015/10/21/chartex" xmlns:cx3="http://schemas.microsoft.com/office/drawing/2016/5/9/chartex" xmlns:cx4="http://schemas.microsoft.com/office/drawing/2016/5/10/chartex" xmlns:cx5="http://schemas.microsoft.com/office/drawing/2016/5/11/chartex" xmlns:cx6="http://schemas.microsoft.com/office/drawing/2016/5/12/chartex" xmlns:cx7="http://schemas.microsoft.com/office/drawing/2016/5/13/chartex" xmlns:cx8="http://schemas.microsoft.com/office/drawing/2016/5/14/chartex" xmlns:mc="http://schemas.openxmlformats.org/markup-compatibility/2006" xmlns:aink="http://schemas.microsoft.com/office/drawing/2016/ink" xmlns:am3d="http://schemas.microsoft.com/office/drawing/2017/model3d" xmlns:o="urn:schemas-microsoft-com:office:office" xmlns:oel="http://schemas.microsoft.com/office/2019/extlst" xmlns:r="http://schemas.openxmlformats.org/officeDocument/2006/relationships" xmlns:m="http://schemas.openxmlformats.org/officeDocument/2006/math" xmlns:v="urn:schemas-microsoft-com:vml" xmlns:wp14="http://schemas.microsoft.com/office/word/2010/wordprocessingDrawing" xmlns:wp="http://schemas.openxmlformats.org/drawingml/2006/wordprocessingDrawing" xmlns:w10="urn:schemas-microsoft-com:office:word" xmlns:w="http://schemas.openxmlformats.org/wordprocessingml/2006/main" xmlns:w14="http://schemas.microsoft.com/office/word/2010/wordml" xmlns:w15="http://schemas.microsoft.com/office/word/2012/wordml" xmlns:w16cex="http://schemas.microsoft.com/office/word/2018/wordml/cex" xmlns:w16cid="http://schemas.microsoft.com/office/word/2016/wordml/cid" xmlns:w16="http://schemas.microsoft.com/office/word/2018/wordml" xmlns:w16sdtdh="http://schemas.microsoft.com/office/word/2020/wordml/sdtdatahash" xmlns:w16se="http://schemas.microsoft.com/office/word/2015/wordml/symex" xmlns:wpg="http://schemas.microsoft.com/office/word/2010/wordprocessingGroup" xmlns:wpi="http://schemas.microsoft.com/office/word/2010/wordprocessingInk" xmlns:wne="http://schemas.microsoft.com/office/word/2006/wordml" xmlns:wps="http://schemas.microsoft.com/office/word/2010/wordprocessingShape" mc:Ignorable="w14 w15 w16se w16cid w16 w16cex w16sdtdh wp14">
+<w:document xmlns:wpc="http://schemas.microsoft.com/office/word/2010/wordprocessingCanvas" xmlns:cx="http://schemas.microsoft.com/office/drawing/2014/chartex" xmlns:cx1="http://schemas.microsoft.com/office/drawing/2015/9/8/chartex" xmlns:cx2="http://schemas.microsoft.com/office/drawing/2015/10/21/chartex" xmlns:cx3="http://schemas.microsoft.com/office/drawing/2016/5/9/chartex" xmlns:cx4="http://schemas.microsoft.com/office/drawing/2016/5/10/chartex" xmlns:cx5="http://schemas.microsoft.com/office/drawing/2016/5/11/chartex" xmlns:cx6="http://schemas.microsoft.com/office/drawing/2016/5/12/chartex" xmlns:cx7="http://schemas.microsoft.com/office/drawing/2016/5/13/chartex" xmlns:cx8="http://schemas.microsoft.com/office/drawing/2016/5/14/chartex" xmlns:mc="http://schemas.openxmlformats.org/markup-compatibility/2006" xmlns:aink="http://schemas.microsoft.com/office/drawing/2016/ink" xmlns:am3d="http://schemas.microsoft.com/office/drawing/2017/model3d" xmlns:o="urn:schemas-microsoft-com:office:office" xmlns:oel="http://schemas.microsoft.com/office/2019/extlst" xmlns:r="http://schemas.openxmlformats.org/officeDocument/2006/relationships" xmlns:m="http://schemas.openxmlformats.org/officeDocument/2006/math" xmlns:v="urn:schemas-microsoft-com:vml" xmlns:wp14="http://schemas.microsoft.com/office/word/2010/wordprocessingDrawing" xmlns:wp="http://schemas.openxmlformats.org/drawingml/2006/wordprocessingDrawing" xmlns:w10="urn:schemas-microsoft-com:office:word" xmlns:w="http://schemas.openxmlformats.org/wordprocessingml/2006/main" xmlns:w14="http://schemas.microsoft.com/office/word/2010/wordml" xmlns:w15="http://schemas.microsoft.com/office/word/2012/wordml" xmlns:w16cex="http://schemas.microsoft.com/office/word/2018/wordml/cex" xmlns:w16cid="http://schemas.microsoft.com/office/word/2016/wordml/cid" xmlns:w16="http://schemas.microsoft.com/office/word/2018/wordml" xmlns:w16du="http://schemas.microsoft.com/office/word/2023/wordml/word16du" xmlns:w16sdtdh="http://schemas.microsoft.com/office/word/2020/wordml/sdtdatahash" xmlns:w16sdtfl="http://schemas.microsoft.com/office/word/2024/wordml/sdtformatlock" xmlns:w16se="http://schemas.microsoft.com/office/word/2015/wordml/symex" xmlns:wpg="http://schemas.microsoft.com/office/word/2010/wordprocessingGroup" xmlns:wpi="http://schemas.microsoft.com/office/word/2010/wordprocessingInk" xmlns:wne="http://schemas.microsoft.com/office/word/2006/wordml" xmlns:wps="http://schemas.microsoft.com/office/word/2010/wordprocessingShape" mc:Ignorable="w14 w15 w16se w16cid w16 w16cex w16sdtdh w16sdtfl w16du wp14">
   <w:body>
     <w:p>
       <w:pPr>
@@ -19,6 +19,80 @@
       </w:pPr>
       <w:r>
         <w:rPr>
+          <w:rFonts w:ascii="Arial" w:eastAsia="Arial" w:hAnsi="Arial" w:cs="Arial"/>
+          <w:b/>
+          <w:bCs/>
+          <w:noProof/>
+          <w:color w:val="1F497D" w:themeColor="text2"/>
+          <w:sz w:val="48"/>
+          <w:szCs w:val="48"/>
+          <w:lang w:eastAsia="es-ES"/>
+        </w:rPr>
+        <w:drawing>
+          <wp:anchor distT="0" distB="0" distL="114300" distR="114300" simplePos="0" relativeHeight="251661312" behindDoc="1" locked="0" layoutInCell="1" allowOverlap="1" wp14:anchorId="036AD455" wp14:editId="71B59A5A">
+            <wp:simplePos x="0" y="0"/>
+            <wp:positionH relativeFrom="margin">
+              <wp:posOffset>5619115</wp:posOffset>
+            </wp:positionH>
+            <wp:positionV relativeFrom="paragraph">
+              <wp:posOffset>29210</wp:posOffset>
+            </wp:positionV>
+            <wp:extent cx="1767840" cy="857250"/>
+            <wp:effectExtent l="0" t="0" r="3810" b="0"/>
+            <wp:wrapNone/>
+            <wp:docPr id="7" name="Imagen 7"/>
+            <wp:cNvGraphicFramePr/>
+            <a:graphic xmlns:a="http://schemas.openxmlformats.org/drawingml/2006/main">
+              <a:graphicData uri="http://schemas.openxmlformats.org/drawingml/2006/picture">
+                <pic:pic xmlns:pic="http://schemas.openxmlformats.org/drawingml/2006/picture">
+                  <pic:nvPicPr>
+                    <pic:cNvPr id="7" name="Imagen 7"/>
+                    <pic:cNvPicPr>
+                      <a:picLocks noChangeAspect="1" noChangeArrowheads="1"/>
+                    </pic:cNvPicPr>
+                  </pic:nvPicPr>
+                  <pic:blipFill>
+                    <a:blip r:embed="rId8" cstate="print">
+                      <a:extLst>
+                        <a:ext uri="{28A0092B-C50C-407E-A947-70E740481C1C}">
+                          <a14:useLocalDpi xmlns:a14="http://schemas.microsoft.com/office/drawing/2010/main" val="0"/>
+                        </a:ext>
+                      </a:extLst>
+                    </a:blip>
+                    <a:stretch>
+                      <a:fillRect/>
+                    </a:stretch>
+                  </pic:blipFill>
+                  <pic:spPr bwMode="auto">
+                    <a:xfrm>
+                      <a:off x="0" y="0"/>
+                      <a:ext cx="1767840" cy="857250"/>
+                    </a:xfrm>
+                    <a:prstGeom prst="rect">
+                      <a:avLst/>
+                    </a:prstGeom>
+                    <a:noFill/>
+                    <a:ln w="9525">
+                      <a:noFill/>
+                      <a:miter lim="800000"/>
+                      <a:headEnd/>
+                      <a:tailEnd/>
+                    </a:ln>
+                  </pic:spPr>
+                </pic:pic>
+              </a:graphicData>
+            </a:graphic>
+            <wp14:sizeRelH relativeFrom="margin">
+              <wp14:pctWidth>0</wp14:pctWidth>
+            </wp14:sizeRelH>
+            <wp14:sizeRelV relativeFrom="margin">
+              <wp14:pctHeight>0</wp14:pctHeight>
+            </wp14:sizeRelV>
+          </wp:anchor>
+        </w:drawing>
+      </w:r>
+      <w:r>
+        <w:rPr>
           <w:rFonts w:ascii="Arial Black"/>
           <w:noProof/>
           <w:color w:val="1F497D" w:themeColor="text2"/>
@@ -27,7 +101,7 @@
           <w:lang w:eastAsia="es-ES"/>
         </w:rPr>
         <w:drawing>
-          <wp:anchor distT="0" distB="0" distL="114300" distR="114300" simplePos="0" relativeHeight="251658240" behindDoc="0" locked="0" layoutInCell="1" allowOverlap="1" wp14:anchorId="036AD453" wp14:editId="78C04654">
+          <wp:anchor distT="0" distB="0" distL="114300" distR="114300" simplePos="0" relativeHeight="251658240" behindDoc="0" locked="0" layoutInCell="1" allowOverlap="1" wp14:anchorId="036AD453" wp14:editId="7B06342A">
             <wp:simplePos x="0" y="0"/>
             <wp:positionH relativeFrom="margin">
               <wp:posOffset>231141</wp:posOffset>
@@ -52,7 +126,7 @@
                     </pic:cNvPicPr>
                   </pic:nvPicPr>
                   <pic:blipFill>
-                    <a:blip r:embed="rId8" cstate="print">
+                    <a:blip r:embed="rId9" cstate="print">
                       <a:duotone>
                         <a:schemeClr val="accent1">
                           <a:shade val="45000"/>
@@ -63,7 +137,7 @@
                       <a:extLst>
                         <a:ext uri="{BEBA8EAE-BF5A-486C-A8C5-ECC9F3942E4B}">
                           <a14:imgProps xmlns:a14="http://schemas.microsoft.com/office/drawing/2010/main">
-                            <a14:imgLayer r:embed="rId9">
+                            <a14:imgLayer r:embed="rId10">
                               <a14:imgEffect>
                                 <a14:saturation sat="400000"/>
                               </a14:imgEffect>
@@ -105,97 +179,7 @@
           </wp:anchor>
         </w:drawing>
       </w:r>
-      <w:r>
-        <w:rPr>
-          <w:rFonts w:ascii="Arial" w:eastAsia="Arial" w:hAnsi="Arial" w:cs="Arial"/>
-          <w:b/>
-          <w:bCs/>
-          <w:noProof/>
-          <w:color w:val="1F497D" w:themeColor="text2"/>
-          <w:sz w:val="48"/>
-          <w:szCs w:val="48"/>
-          <w:lang w:eastAsia="es-ES"/>
-        </w:rPr>
-        <w:drawing>
-          <wp:anchor distT="0" distB="0" distL="114300" distR="114300" simplePos="0" relativeHeight="251661312" behindDoc="1" locked="0" layoutInCell="1" allowOverlap="1" wp14:anchorId="036AD455" wp14:editId="6447F8B7">
-            <wp:simplePos x="0" y="0"/>
-            <wp:positionH relativeFrom="margin">
-              <wp:posOffset>5615610</wp:posOffset>
-            </wp:positionH>
-            <wp:positionV relativeFrom="paragraph">
-              <wp:posOffset>29210</wp:posOffset>
-            </wp:positionV>
-            <wp:extent cx="1781175" cy="857250"/>
-            <wp:effectExtent l="0" t="0" r="9525" b="0"/>
-            <wp:wrapNone/>
-            <wp:docPr id="7" name="Imagen 7" descr="C:\Users\El Tumi\Desktop\logo-ISO9001_color-01.jpg"/>
-            <wp:cNvGraphicFramePr/>
-            <a:graphic xmlns:a="http://schemas.openxmlformats.org/drawingml/2006/main">
-              <a:graphicData uri="http://schemas.openxmlformats.org/drawingml/2006/picture">
-                <pic:pic xmlns:pic="http://schemas.openxmlformats.org/drawingml/2006/picture">
-                  <pic:nvPicPr>
-                    <pic:cNvPr id="0" name="Picture 1" descr="C:\Users\El Tumi\Desktop\logo-ISO9001_color-01.jpg"/>
-                    <pic:cNvPicPr>
-                      <a:picLocks noChangeAspect="1" noChangeArrowheads="1"/>
-                    </pic:cNvPicPr>
-                  </pic:nvPicPr>
-                  <pic:blipFill>
-                    <a:blip r:embed="rId10" cstate="print">
-                      <a:duotone>
-                        <a:schemeClr val="accent1">
-                          <a:shade val="45000"/>
-                          <a:satMod val="135000"/>
-                        </a:schemeClr>
-                        <a:prstClr val="white"/>
-                      </a:duotone>
-                      <a:extLst>
-                        <a:ext uri="{BEBA8EAE-BF5A-486C-A8C5-ECC9F3942E4B}">
-                          <a14:imgProps xmlns:a14="http://schemas.microsoft.com/office/drawing/2010/main">
-                            <a14:imgLayer r:embed="rId11">
-                              <a14:imgEffect>
-                                <a14:saturation sat="400000"/>
-                              </a14:imgEffect>
-                            </a14:imgLayer>
-                          </a14:imgProps>
-                        </a:ext>
-                        <a:ext uri="{28A0092B-C50C-407E-A947-70E740481C1C}">
-                          <a14:useLocalDpi xmlns:a14="http://schemas.microsoft.com/office/drawing/2010/main" val="0"/>
-                        </a:ext>
-                      </a:extLst>
-                    </a:blip>
-                    <a:srcRect/>
-                    <a:stretch>
-                      <a:fillRect/>
-                    </a:stretch>
-                  </pic:blipFill>
-                  <pic:spPr bwMode="auto">
-                    <a:xfrm>
-                      <a:off x="0" y="0"/>
-                      <a:ext cx="1781175" cy="857250"/>
-                    </a:xfrm>
-                    <a:prstGeom prst="rect">
-                      <a:avLst/>
-                    </a:prstGeom>
-                    <a:noFill/>
-                    <a:ln w="9525">
-                      <a:noFill/>
-                      <a:miter lim="800000"/>
-                      <a:headEnd/>
-                      <a:tailEnd/>
-                    </a:ln>
-                  </pic:spPr>
-                </pic:pic>
-              </a:graphicData>
-            </a:graphic>
-            <wp14:sizeRelH relativeFrom="margin">
-              <wp14:pctWidth>0</wp14:pctWidth>
-            </wp14:sizeRelH>
-            <wp14:sizeRelV relativeFrom="margin">
-              <wp14:pctHeight>0</wp14:pctHeight>
-            </wp14:sizeRelV>
-          </wp:anchor>
-        </w:drawing>
-      </w:r>
+      <w:proofErr w:type="gramStart"/>
       <w:r>
         <w:rPr>
           <w:rFonts w:ascii="Arial Rounded MT Bold" w:hAnsi="Arial Rounded MT Bold"/>
@@ -214,8 +198,31 @@
           <w:sz w:val="44"/>
           <w:szCs w:val="44"/>
         </w:rPr>
-        <w:t>EL  TUMI  S.L</w:t>
-      </w:r>
+        <w:t>EL</w:t>
+      </w:r>
+      <w:proofErr w:type="gramEnd"/>
+      <w:r>
+        <w:rPr>
+          <w:rFonts w:ascii="Arial Rounded MT Bold" w:hAnsi="Arial Rounded MT Bold"/>
+          <w:b/>
+          <w:color w:val="1F497D" w:themeColor="text2"/>
+          <w:sz w:val="44"/>
+          <w:szCs w:val="44"/>
+        </w:rPr>
+        <w:t xml:space="preserve">  </w:t>
+      </w:r>
+      <w:proofErr w:type="gramStart"/>
+      <w:r>
+        <w:rPr>
+          <w:rFonts w:ascii="Arial Rounded MT Bold" w:hAnsi="Arial Rounded MT Bold"/>
+          <w:b/>
+          <w:color w:val="1F497D" w:themeColor="text2"/>
+          <w:sz w:val="44"/>
+          <w:szCs w:val="44"/>
+        </w:rPr>
+        <w:t>TUMI  S.L</w:t>
+      </w:r>
+      <w:proofErr w:type="gramEnd"/>
     </w:p>
     <w:p>
       <w:pPr>
@@ -575,6 +582,7 @@
           <w:lang w:val="en-US"/>
         </w:rPr>
       </w:pPr>
+      <w:proofErr w:type="spellStart"/>
       <w:r>
         <w:rPr>
           <w:rFonts w:ascii="Arial" w:eastAsia="Arial" w:hAnsi="Arial" w:cs="Arial"/>
@@ -586,6 +594,7 @@
         </w:rPr>
         <w:t>Telf</w:t>
       </w:r>
+      <w:proofErr w:type="spellEnd"/>
       <w:r>
         <w:rPr>
           <w:rFonts w:ascii="Arial" w:eastAsia="Arial" w:hAnsi="Arial" w:cs="Arial"/>
@@ -674,7 +683,7 @@
         </w:rPr>
         <w:t xml:space="preserve"> </w:t>
       </w:r>
-      <w:hyperlink r:id="rId12">
+      <w:hyperlink r:id="rId11">
         <w:r>
           <w:rPr>
             <w:rFonts w:ascii="Arial" w:eastAsia="Arial" w:hAnsi="Arial" w:cs="Arial"/>
@@ -701,8 +710,8 @@
           <w:szCs w:val="18"/>
         </w:rPr>
         <w:sectPr>
-          <w:headerReference w:type="default" r:id="rId13"/>
-          <w:footerReference w:type="default" r:id="rId14"/>
+          <w:headerReference w:type="default" r:id="rId12"/>
+          <w:footerReference w:type="default" r:id="rId13"/>
           <w:pgSz w:w="12240" w:h="15840" w:code="1"/>
           <w:pgMar w:top="0" w:right="49" w:bottom="57" w:left="176" w:header="720" w:footer="720" w:gutter="0"/>
           <w:cols w:space="720"/>
@@ -1014,7 +1023,27 @@
           <w:szCs w:val="22"/>
           <w:u w:val="single" w:color="1F497D" w:themeColor="text2"/>
         </w:rPr>
-        <w:t>{num_albaran}</w:t>
+        <w:t>{</w:t>
+      </w:r>
+      <w:proofErr w:type="spellStart"/>
+      <w:r>
+        <w:rPr>
+          <w:color w:val="C00000"/>
+          <w:sz w:val="22"/>
+          <w:szCs w:val="22"/>
+          <w:u w:val="single" w:color="1F497D" w:themeColor="text2"/>
+        </w:rPr>
+        <w:t>num_albaran</w:t>
+      </w:r>
+      <w:proofErr w:type="spellEnd"/>
+      <w:r>
+        <w:rPr>
+          <w:color w:val="C00000"/>
+          <w:sz w:val="22"/>
+          <w:szCs w:val="22"/>
+          <w:u w:val="single" w:color="1F497D" w:themeColor="text2"/>
+        </w:rPr>
+        <w:t>}</w:t>
       </w:r>
       <w:r>
         <w:rPr>
@@ -1116,18 +1145,21 @@
         </w:rPr>
         <w:t>{</w:t>
       </w:r>
+      <w:proofErr w:type="spellStart"/>
       <w:r>
         <w:rPr>
           <w:lang w:val="en-US"/>
         </w:rPr>
         <w:t>client_</w:t>
       </w:r>
+      <w:proofErr w:type="gramStart"/>
       <w:r>
         <w:rPr>
           <w:lang w:val="en-US"/>
         </w:rPr>
         <w:t>name</w:t>
       </w:r>
+      <w:proofErr w:type="spellEnd"/>
       <w:r>
         <w:rPr>
           <w:sz w:val="20"/>
@@ -1144,6 +1176,8 @@
         </w:rPr>
         <w:t>{</w:t>
       </w:r>
+      <w:proofErr w:type="spellStart"/>
+      <w:proofErr w:type="gramEnd"/>
       <w:r>
         <w:rPr>
           <w:sz w:val="20"/>
@@ -1152,6 +1186,7 @@
         </w:rPr>
         <w:t>client_name_small</w:t>
       </w:r>
+      <w:proofErr w:type="spellEnd"/>
       <w:r>
         <w:rPr>
           <w:sz w:val="20"/>
@@ -1178,24 +1213,54 @@
           <w:lang w:val="en-US"/>
         </w:rPr>
       </w:pPr>
+      <w:proofErr w:type="spellStart"/>
       <w:r>
         <w:rPr>
           <w:color w:val="1F497D" w:themeColor="text2"/>
           <w:lang w:val="en-US"/>
         </w:rPr>
-        <w:t>Dirección:</w:t>
-      </w:r>
-      <w:r>
-        <w:rPr>
+        <w:t>Dirección</w:t>
+      </w:r>
+      <w:proofErr w:type="spellEnd"/>
+      <w:r>
+        <w:rPr>
+          <w:color w:val="1F497D" w:themeColor="text2"/>
           <w:lang w:val="en-US"/>
         </w:rPr>
+        <w:t>:</w:t>
+      </w:r>
+      <w:r>
+        <w:rPr>
+          <w:lang w:val="en-US"/>
+        </w:rPr>
         <w:t xml:space="preserve"> </w:t>
       </w:r>
       <w:r>
         <w:rPr>
           <w:lang w:val="en-US"/>
         </w:rPr>
-        <w:t>{client_address}</w:t>
+        <w:t>{</w:t>
+      </w:r>
+      <w:proofErr w:type="spellStart"/>
+      <w:r>
+        <w:rPr>
+          <w:lang w:val="en-US"/>
+        </w:rPr>
+        <w:t>client_</w:t>
+      </w:r>
+      <w:proofErr w:type="gramStart"/>
+      <w:r>
+        <w:rPr>
+          <w:lang w:val="en-US"/>
+        </w:rPr>
+        <w:t>address</w:t>
+      </w:r>
+      <w:proofErr w:type="spellEnd"/>
+      <w:r>
+        <w:rPr>
+          <w:lang w:val="en-US"/>
+        </w:rPr>
+        <w:t>}</w:t>
       </w:r>
       <w:r>
         <w:rPr>
@@ -1203,15 +1268,17 @@
           <w:szCs w:val="20"/>
           <w:lang w:val="en-US"/>
         </w:rPr>
-        <w:t>{client_</w:t>
-      </w:r>
+        <w:t>{</w:t>
+      </w:r>
+      <w:proofErr w:type="spellStart"/>
+      <w:proofErr w:type="gramEnd"/>
       <w:r>
         <w:rPr>
           <w:sz w:val="20"/>
           <w:szCs w:val="20"/>
           <w:lang w:val="en-US"/>
         </w:rPr>
-        <w:t>address</w:t>
+        <w:t>client_</w:t>
       </w:r>
       <w:r>
         <w:rPr>
@@ -1219,7 +1286,24 @@
           <w:szCs w:val="20"/>
           <w:lang w:val="en-US"/>
         </w:rPr>
-        <w:t>_small}</w:t>
+        <w:t>address</w:t>
+      </w:r>
+      <w:r>
+        <w:rPr>
+          <w:sz w:val="20"/>
+          <w:szCs w:val="20"/>
+          <w:lang w:val="en-US"/>
+        </w:rPr>
+        <w:t>_small</w:t>
+      </w:r>
+      <w:proofErr w:type="spellEnd"/>
+      <w:r>
+        <w:rPr>
+          <w:sz w:val="20"/>
+          <w:szCs w:val="20"/>
+          <w:lang w:val="en-US"/>
+        </w:rPr>
+        <w:t>}</w:t>
       </w:r>
     </w:p>
     <w:p>
@@ -1254,9 +1338,11 @@
       <w:r>
         <w:t>{</w:t>
       </w:r>
+      <w:proofErr w:type="spellStart"/>
       <w:r>
         <w:t>client_city</w:t>
       </w:r>
+      <w:proofErr w:type="spellEnd"/>
       <w:r>
         <w:t>}</w:t>
       </w:r>
@@ -1278,6 +1364,7 @@
           <w:lang w:val="en-US"/>
         </w:rPr>
       </w:pPr>
+      <w:proofErr w:type="gramStart"/>
       <w:r>
         <w:rPr>
           <w:color w:val="1F497D" w:themeColor="text2"/>
@@ -1302,7 +1389,22 @@
         <w:rPr>
           <w:lang w:val="en-US"/>
         </w:rPr>
-        <w:t>{client_province}</w:t>
+        <w:t>{</w:t>
+      </w:r>
+      <w:proofErr w:type="spellStart"/>
+      <w:proofErr w:type="gramEnd"/>
+      <w:r>
+        <w:rPr>
+          <w:lang w:val="en-US"/>
+        </w:rPr>
+        <w:t>client_province</w:t>
+      </w:r>
+      <w:proofErr w:type="spellEnd"/>
+      <w:r>
+        <w:rPr>
+          <w:lang w:val="en-US"/>
+        </w:rPr>
+        <w:t>}</w:t>
       </w:r>
     </w:p>
     <w:p>
@@ -1322,24 +1424,49 @@
           <w:lang w:val="en-US"/>
         </w:rPr>
       </w:pPr>
+      <w:proofErr w:type="spellStart"/>
+      <w:proofErr w:type="gramStart"/>
       <w:r>
         <w:rPr>
           <w:color w:val="1F497D" w:themeColor="text2"/>
           <w:lang w:val="en-US"/>
         </w:rPr>
-        <w:t>Horario:</w:t>
-      </w:r>
-      <w:r>
-        <w:rPr>
+        <w:t>Horario</w:t>
+      </w:r>
+      <w:proofErr w:type="spellEnd"/>
+      <w:r>
+        <w:rPr>
+          <w:color w:val="1F497D" w:themeColor="text2"/>
           <w:lang w:val="en-US"/>
         </w:rPr>
+        <w:t>:</w:t>
+      </w:r>
+      <w:r>
+        <w:rPr>
+          <w:lang w:val="en-US"/>
+        </w:rPr>
         <w:t xml:space="preserve"> </w:t>
       </w:r>
       <w:r>
         <w:rPr>
           <w:lang w:val="en-US"/>
         </w:rPr>
-        <w:t>{client_schedule}</w:t>
+        <w:t>{</w:t>
+      </w:r>
+      <w:proofErr w:type="spellStart"/>
+      <w:proofErr w:type="gramEnd"/>
+      <w:r>
+        <w:rPr>
+          <w:lang w:val="en-US"/>
+        </w:rPr>
+        <w:t>client_schedule</w:t>
+      </w:r>
+      <w:proofErr w:type="spellEnd"/>
+      <w:r>
+        <w:rPr>
+          <w:lang w:val="en-US"/>
+        </w:rPr>
+        <w:t>}</w:t>
       </w:r>
     </w:p>
     <w:p>
@@ -1374,9 +1501,11 @@
       <w:r>
         <w:t>{</w:t>
       </w:r>
+      <w:proofErr w:type="spellStart"/>
       <w:r>
         <w:t>client_iban</w:t>
       </w:r>
+      <w:proofErr w:type="spellEnd"/>
       <w:r>
         <w:t>}</w:t>
       </w:r>
@@ -1413,9 +1542,11 @@
       <w:r>
         <w:t>{</w:t>
       </w:r>
+      <w:proofErr w:type="spellStart"/>
       <w:r>
         <w:t>client_cif</w:t>
       </w:r>
+      <w:proofErr w:type="spellEnd"/>
       <w:r>
         <w:t>}</w:t>
       </w:r>
@@ -1452,9 +1583,11 @@
       <w:r>
         <w:t>{</w:t>
       </w:r>
+      <w:proofErr w:type="spellStart"/>
       <w:r>
         <w:t>client_postal_code</w:t>
       </w:r>
+      <w:proofErr w:type="spellEnd"/>
       <w:r>
         <w:t>}</w:t>
       </w:r>
@@ -1483,7 +1616,15 @@
         <w:t xml:space="preserve"> </w:t>
       </w:r>
       <w:r>
-        <w:t>{client_phone}</w:t>
+        <w:t>{</w:t>
+      </w:r>
+      <w:proofErr w:type="spellStart"/>
+      <w:r>
+        <w:t>client_phone</w:t>
+      </w:r>
+      <w:proofErr w:type="spellEnd"/>
+      <w:r>
+        <w:t>}</w:t>
       </w:r>
     </w:p>
     <w:p>
@@ -1518,9 +1659,11 @@
       <w:r>
         <w:t>{</w:t>
       </w:r>
+      <w:proofErr w:type="spellStart"/>
       <w:r>
         <w:t>client_activity</w:t>
       </w:r>
+      <w:proofErr w:type="spellEnd"/>
       <w:r>
         <w:t>}</w:t>
       </w:r>
@@ -1674,6 +1817,8 @@
                                 <w:szCs w:val="18"/>
                               </w:rPr>
                             </w:pPr>
+                            <w:proofErr w:type="spellStart"/>
+                            <w:proofErr w:type="gramStart"/>
                             <w:r>
                               <w:rPr>
                                 <w:rFonts w:ascii="Calibri"/>
@@ -1683,6 +1828,7 @@
                               </w:rPr>
                               <w:t>Ins</w:t>
                             </w:r>
+                            <w:proofErr w:type="spellEnd"/>
                             <w:r>
                               <w:rPr>
                                 <w:rFonts w:ascii="Calibri"/>
@@ -1728,6 +1874,7 @@
                               </w:rPr>
                               <w:t>g.</w:t>
                             </w:r>
+                            <w:proofErr w:type="gramEnd"/>
                             <w:r>
                               <w:rPr>
                                 <w:rFonts w:ascii="Calibri"/>
@@ -1878,6 +2025,7 @@
                               </w:rPr>
                               <w:t xml:space="preserve"> </w:t>
                             </w:r>
+                            <w:proofErr w:type="gramStart"/>
                             <w:r>
                               <w:rPr>
                                 <w:rFonts w:ascii="Calibri"/>
@@ -1905,6 +2053,7 @@
                               </w:rPr>
                               <w:t>.</w:t>
                             </w:r>
+                            <w:proofErr w:type="gramEnd"/>
                             <w:r>
                               <w:rPr>
                                 <w:rFonts w:ascii="Calibri"/>
@@ -2040,6 +2189,7 @@
                               </w:rPr>
                               <w:t xml:space="preserve"> </w:t>
                             </w:r>
+                            <w:proofErr w:type="spellStart"/>
                             <w:r>
                               <w:rPr>
                                 <w:rFonts w:ascii="Calibri"/>
@@ -2069,6 +2219,7 @@
                               </w:rPr>
                               <w:t>cc</w:t>
                             </w:r>
+                            <w:proofErr w:type="spellEnd"/>
                             <w:r>
                               <w:rPr>
                                 <w:rFonts w:ascii="Calibri"/>
@@ -3017,12 +3168,21 @@
                 <w:color w:val="1F497D" w:themeColor="text2"/>
               </w:rPr>
             </w:pPr>
+            <w:proofErr w:type="spellStart"/>
             <w:r>
               <w:rPr>
                 <w:rFonts w:ascii="Times New Roman" w:hAnsi="Times New Roman" w:cs="Times New Roman"/>
                 <w:color w:val="1F497D" w:themeColor="text2"/>
               </w:rPr>
-              <w:t>Nº PLACA</w:t>
+              <w:t>Nº</w:t>
+            </w:r>
+            <w:proofErr w:type="spellEnd"/>
+            <w:r>
+              <w:rPr>
+                <w:rFonts w:ascii="Times New Roman" w:hAnsi="Times New Roman" w:cs="Times New Roman"/>
+                <w:color w:val="1F497D" w:themeColor="text2"/>
+              </w:rPr>
+              <w:t xml:space="preserve"> PLACA</w:t>
             </w:r>
           </w:p>
         </w:tc>
@@ -3107,7 +3267,16 @@
                 <w:sz w:val="20"/>
                 <w:szCs w:val="20"/>
               </w:rPr>
-              <w:t>combined_table</w:t>
+              <w:t>combined_</w:t>
+            </w:r>
+            <w:proofErr w:type="gramStart"/>
+            <w:r>
+              <w:rPr>
+                <w:color w:val="1F497D" w:themeColor="text2"/>
+                <w:sz w:val="20"/>
+                <w:szCs w:val="20"/>
+              </w:rPr>
+              <w:t>table</w:t>
             </w:r>
             <w:r>
               <w:rPr>
@@ -3123,7 +3292,16 @@
                 <w:sz w:val="20"/>
                 <w:szCs w:val="20"/>
               </w:rPr>
-              <w:t>{cant}</w:t>
+              <w:t>{</w:t>
+            </w:r>
+            <w:proofErr w:type="gramEnd"/>
+            <w:r>
+              <w:rPr>
+                <w:color w:val="1F497D" w:themeColor="text2"/>
+                <w:sz w:val="20"/>
+                <w:szCs w:val="20"/>
+              </w:rPr>
+              <w:t>cant}</w:t>
             </w:r>
           </w:p>
         </w:tc>
@@ -3220,7 +3398,27 @@
                 <w:bCs/>
                 <w:color w:val="1F497D" w:themeColor="text2"/>
               </w:rPr>
-              <w:t>{num}</w:t>
+              <w:t>{</w:t>
+            </w:r>
+            <w:proofErr w:type="spellStart"/>
+            <w:r>
+              <w:rPr>
+                <w:rFonts w:ascii="Times New Roman" w:hAnsi="Times New Roman" w:cs="Times New Roman"/>
+                <w:b/>
+                <w:bCs/>
+                <w:color w:val="1F497D" w:themeColor="text2"/>
+              </w:rPr>
+              <w:t>num</w:t>
+            </w:r>
+            <w:proofErr w:type="spellEnd"/>
+            <w:r>
+              <w:rPr>
+                <w:rFonts w:ascii="Times New Roman" w:hAnsi="Times New Roman" w:cs="Times New Roman"/>
+                <w:b/>
+                <w:bCs/>
+                <w:color w:val="1F497D" w:themeColor="text2"/>
+              </w:rPr>
+              <w:t>}</w:t>
             </w:r>
           </w:p>
         </w:tc>
@@ -3247,7 +3445,27 @@
                 <w:bCs/>
                 <w:color w:val="1F497D" w:themeColor="text2"/>
               </w:rPr>
-              <w:t>{ano_fab}</w:t>
+              <w:t>{</w:t>
+            </w:r>
+            <w:proofErr w:type="spellStart"/>
+            <w:r>
+              <w:rPr>
+                <w:rFonts w:ascii="Times New Roman" w:hAnsi="Times New Roman" w:cs="Times New Roman"/>
+                <w:b/>
+                <w:bCs/>
+                <w:color w:val="1F497D" w:themeColor="text2"/>
+              </w:rPr>
+              <w:t>ano_fab</w:t>
+            </w:r>
+            <w:proofErr w:type="spellEnd"/>
+            <w:r>
+              <w:rPr>
+                <w:rFonts w:ascii="Times New Roman" w:hAnsi="Times New Roman" w:cs="Times New Roman"/>
+                <w:b/>
+                <w:bCs/>
+                <w:color w:val="1F497D" w:themeColor="text2"/>
+              </w:rPr>
+              <w:t>}</w:t>
             </w:r>
           </w:p>
         </w:tc>
@@ -3274,15 +3492,57 @@
                 <w:bCs/>
                 <w:color w:val="1F497D" w:themeColor="text2"/>
               </w:rPr>
-              <w:t>{ano_rt}{/</w:t>
+              <w:t>{</w:t>
             </w:r>
+            <w:proofErr w:type="spellStart"/>
             <w:r>
               <w:rPr>
+                <w:rFonts w:ascii="Times New Roman" w:hAnsi="Times New Roman" w:cs="Times New Roman"/>
                 <w:b/>
                 <w:bCs/>
+                <w:color w:val="1F497D" w:themeColor="text2"/>
+              </w:rPr>
+              <w:t>ano_</w:t>
+            </w:r>
+            <w:proofErr w:type="gramStart"/>
+            <w:r>
+              <w:rPr>
+                <w:rFonts w:ascii="Times New Roman" w:hAnsi="Times New Roman" w:cs="Times New Roman"/>
+                <w:b/>
+                <w:bCs/>
+                <w:color w:val="1F497D" w:themeColor="text2"/>
+              </w:rPr>
+              <w:t>rt</w:t>
+            </w:r>
+            <w:proofErr w:type="spellEnd"/>
+            <w:r>
+              <w:rPr>
+                <w:rFonts w:ascii="Times New Roman" w:hAnsi="Times New Roman" w:cs="Times New Roman"/>
+                <w:b/>
+                <w:bCs/>
+                <w:color w:val="1F497D" w:themeColor="text2"/>
+              </w:rPr>
+              <w:t>}{</w:t>
+            </w:r>
+            <w:proofErr w:type="gramEnd"/>
+            <w:r>
+              <w:rPr>
+                <w:rFonts w:ascii="Times New Roman" w:hAnsi="Times New Roman" w:cs="Times New Roman"/>
+                <w:b/>
+                <w:bCs/>
+                <w:color w:val="1F497D" w:themeColor="text2"/>
+              </w:rPr>
+              <w:t>/</w:t>
+            </w:r>
+            <w:proofErr w:type="spellStart"/>
+            <w:r>
+              <w:rPr>
+                <w:b/>
+                <w:bCs/>
               </w:rPr>
               <w:t>combined_table</w:t>
             </w:r>
+            <w:proofErr w:type="spellEnd"/>
             <w:r>
               <w:rPr>
                 <w:rFonts w:ascii="Times New Roman" w:hAnsi="Times New Roman" w:cs="Times New Roman"/>
@@ -3656,7 +3916,7 @@
 </file>
 
 <file path=word/endnotes.xml><?xml version="1.0" encoding="utf-8"?>
-<w:endnotes xmlns:wpc="http://schemas.microsoft.com/office/word/2010/wordprocessingCanvas" xmlns:cx="http://schemas.microsoft.com/office/drawing/2014/chartex" xmlns:cx1="http://schemas.microsoft.com/office/drawing/2015/9/8/chartex" xmlns:cx2="http://schemas.microsoft.com/office/drawing/2015/10/21/chartex" xmlns:cx3="http://schemas.microsoft.com/office/drawing/2016/5/9/chartex" xmlns:cx4="http://schemas.microsoft.com/office/drawing/2016/5/10/chartex" xmlns:cx5="http://schemas.microsoft.com/office/drawing/2016/5/11/chartex" xmlns:cx6="http://schemas.microsoft.com/office/drawing/2016/5/12/chartex" xmlns:cx7="http://schemas.microsoft.com/office/drawing/2016/5/13/chartex" xmlns:cx8="http://schemas.microsoft.com/office/drawing/2016/5/14/chartex" xmlns:mc="http://schemas.openxmlformats.org/markup-compatibility/2006" xmlns:aink="http://schemas.microsoft.com/office/drawing/2016/ink" xmlns:am3d="http://schemas.microsoft.com/office/drawing/2017/model3d" xmlns:o="urn:schemas-microsoft-com:office:office" xmlns:oel="http://schemas.microsoft.com/office/2019/extlst" xmlns:r="http://schemas.openxmlformats.org/officeDocument/2006/relationships" xmlns:m="http://schemas.openxmlformats.org/officeDocument/2006/math" xmlns:v="urn:schemas-microsoft-com:vml" xmlns:wp14="http://schemas.microsoft.com/office/word/2010/wordprocessingDrawing" xmlns:wp="http://schemas.openxmlformats.org/drawingml/2006/wordprocessingDrawing" xmlns:w10="urn:schemas-microsoft-com:office:word" xmlns:w="http://schemas.openxmlformats.org/wordprocessingml/2006/main" xmlns:w14="http://schemas.microsoft.com/office/word/2010/wordml" xmlns:w15="http://schemas.microsoft.com/office/word/2012/wordml" xmlns:w16cex="http://schemas.microsoft.com/office/word/2018/wordml/cex" xmlns:w16cid="http://schemas.microsoft.com/office/word/2016/wordml/cid" xmlns:w16="http://schemas.microsoft.com/office/word/2018/wordml" xmlns:w16sdtdh="http://schemas.microsoft.com/office/word/2020/wordml/sdtdatahash" xmlns:w16se="http://schemas.microsoft.com/office/word/2015/wordml/symex" xmlns:wpg="http://schemas.microsoft.com/office/word/2010/wordprocessingGroup" xmlns:wpi="http://schemas.microsoft.com/office/word/2010/wordprocessingInk" xmlns:wne="http://schemas.microsoft.com/office/word/2006/wordml" xmlns:wps="http://schemas.microsoft.com/office/word/2010/wordprocessingShape" mc:Ignorable="w14 w15 w16se w16cid w16 w16cex w16sdtdh wp14">
+<w:endnotes xmlns:wpc="http://schemas.microsoft.com/office/word/2010/wordprocessingCanvas" xmlns:cx="http://schemas.microsoft.com/office/drawing/2014/chartex" xmlns:cx1="http://schemas.microsoft.com/office/drawing/2015/9/8/chartex" xmlns:cx2="http://schemas.microsoft.com/office/drawing/2015/10/21/chartex" xmlns:cx3="http://schemas.microsoft.com/office/drawing/2016/5/9/chartex" xmlns:cx4="http://schemas.microsoft.com/office/drawing/2016/5/10/chartex" xmlns:cx5="http://schemas.microsoft.com/office/drawing/2016/5/11/chartex" xmlns:cx6="http://schemas.microsoft.com/office/drawing/2016/5/12/chartex" xmlns:cx7="http://schemas.microsoft.com/office/drawing/2016/5/13/chartex" xmlns:cx8="http://schemas.microsoft.com/office/drawing/2016/5/14/chartex" xmlns:mc="http://schemas.openxmlformats.org/markup-compatibility/2006" xmlns:aink="http://schemas.microsoft.com/office/drawing/2016/ink" xmlns:am3d="http://schemas.microsoft.com/office/drawing/2017/model3d" xmlns:o="urn:schemas-microsoft-com:office:office" xmlns:oel="http://schemas.microsoft.com/office/2019/extlst" xmlns:r="http://schemas.openxmlformats.org/officeDocument/2006/relationships" xmlns:m="http://schemas.openxmlformats.org/officeDocument/2006/math" xmlns:v="urn:schemas-microsoft-com:vml" xmlns:wp14="http://schemas.microsoft.com/office/word/2010/wordprocessingDrawing" xmlns:wp="http://schemas.openxmlformats.org/drawingml/2006/wordprocessingDrawing" xmlns:w10="urn:schemas-microsoft-com:office:word" xmlns:w="http://schemas.openxmlformats.org/wordprocessingml/2006/main" xmlns:w14="http://schemas.microsoft.com/office/word/2010/wordml" xmlns:w15="http://schemas.microsoft.com/office/word/2012/wordml" xmlns:w16cex="http://schemas.microsoft.com/office/word/2018/wordml/cex" xmlns:w16cid="http://schemas.microsoft.com/office/word/2016/wordml/cid" xmlns:w16="http://schemas.microsoft.com/office/word/2018/wordml" xmlns:w16du="http://schemas.microsoft.com/office/word/2023/wordml/word16du" xmlns:w16sdtdh="http://schemas.microsoft.com/office/word/2020/wordml/sdtdatahash" xmlns:w16sdtfl="http://schemas.microsoft.com/office/word/2024/wordml/sdtformatlock" xmlns:w16se="http://schemas.microsoft.com/office/word/2015/wordml/symex" xmlns:wpg="http://schemas.microsoft.com/office/word/2010/wordprocessingGroup" xmlns:wpi="http://schemas.microsoft.com/office/word/2010/wordprocessingInk" xmlns:wne="http://schemas.microsoft.com/office/word/2006/wordml" xmlns:wps="http://schemas.microsoft.com/office/word/2010/wordprocessingShape" mc:Ignorable="w14 w15 w16se w16cid w16 w16cex w16sdtdh w16sdtfl w16du wp14">
   <w:endnote w:type="separator" w:id="-1">
     <w:p>
       <w:r>
@@ -3678,7 +3938,7 @@
 </file>
 
 <file path=word/footer1.xml><?xml version="1.0" encoding="utf-8"?>
-<w:ftr xmlns:wpc="http://schemas.microsoft.com/office/word/2010/wordprocessingCanvas" xmlns:cx="http://schemas.microsoft.com/office/drawing/2014/chartex" xmlns:cx1="http://schemas.microsoft.com/office/drawing/2015/9/8/chartex" xmlns:cx2="http://schemas.microsoft.com/office/drawing/2015/10/21/chartex" xmlns:cx3="http://schemas.microsoft.com/office/drawing/2016/5/9/chartex" xmlns:cx4="http://schemas.microsoft.com/office/drawing/2016/5/10/chartex" xmlns:cx5="http://schemas.microsoft.com/office/drawing/2016/5/11/chartex" xmlns:cx6="http://schemas.microsoft.com/office/drawing/2016/5/12/chartex" xmlns:cx7="http://schemas.microsoft.com/office/drawing/2016/5/13/chartex" xmlns:cx8="http://schemas.microsoft.com/office/drawing/2016/5/14/chartex" xmlns:mc="http://schemas.openxmlformats.org/markup-compatibility/2006" xmlns:aink="http://schemas.microsoft.com/office/drawing/2016/ink" xmlns:am3d="http://schemas.microsoft.com/office/drawing/2017/model3d" xmlns:o="urn:schemas-microsoft-com:office:office" xmlns:oel="http://schemas.microsoft.com/office/2019/extlst" xmlns:r="http://schemas.openxmlformats.org/officeDocument/2006/relationships" xmlns:m="http://schemas.openxmlformats.org/officeDocument/2006/math" xmlns:v="urn:schemas-microsoft-com:vml" xmlns:wp14="http://schemas.microsoft.com/office/word/2010/wordprocessingDrawing" xmlns:wp="http://schemas.openxmlformats.org/drawingml/2006/wordprocessingDrawing" xmlns:w10="urn:schemas-microsoft-com:office:word" xmlns:w="http://schemas.openxmlformats.org/wordprocessingml/2006/main" xmlns:w14="http://schemas.microsoft.com/office/word/2010/wordml" xmlns:w15="http://schemas.microsoft.com/office/word/2012/wordml" xmlns:w16cex="http://schemas.microsoft.com/office/word/2018/wordml/cex" xmlns:w16cid="http://schemas.microsoft.com/office/word/2016/wordml/cid" xmlns:w16="http://schemas.microsoft.com/office/word/2018/wordml" xmlns:w16sdtdh="http://schemas.microsoft.com/office/word/2020/wordml/sdtdatahash" xmlns:w16se="http://schemas.microsoft.com/office/word/2015/wordml/symex" xmlns:wpg="http://schemas.microsoft.com/office/word/2010/wordprocessingGroup" xmlns:wpi="http://schemas.microsoft.com/office/word/2010/wordprocessingInk" xmlns:wne="http://schemas.microsoft.com/office/word/2006/wordml" xmlns:wps="http://schemas.microsoft.com/office/word/2010/wordprocessingShape" mc:Ignorable="w14 w15 w16se w16cid w16 w16cex w16sdtdh wp14">
+<w:ftr xmlns:wpc="http://schemas.microsoft.com/office/word/2010/wordprocessingCanvas" xmlns:cx="http://schemas.microsoft.com/office/drawing/2014/chartex" xmlns:cx1="http://schemas.microsoft.com/office/drawing/2015/9/8/chartex" xmlns:cx2="http://schemas.microsoft.com/office/drawing/2015/10/21/chartex" xmlns:cx3="http://schemas.microsoft.com/office/drawing/2016/5/9/chartex" xmlns:cx4="http://schemas.microsoft.com/office/drawing/2016/5/10/chartex" xmlns:cx5="http://schemas.microsoft.com/office/drawing/2016/5/11/chartex" xmlns:cx6="http://schemas.microsoft.com/office/drawing/2016/5/12/chartex" xmlns:cx7="http://schemas.microsoft.com/office/drawing/2016/5/13/chartex" xmlns:cx8="http://schemas.microsoft.com/office/drawing/2016/5/14/chartex" xmlns:mc="http://schemas.openxmlformats.org/markup-compatibility/2006" xmlns:aink="http://schemas.microsoft.com/office/drawing/2016/ink" xmlns:am3d="http://schemas.microsoft.com/office/drawing/2017/model3d" xmlns:o="urn:schemas-microsoft-com:office:office" xmlns:oel="http://schemas.microsoft.com/office/2019/extlst" xmlns:r="http://schemas.openxmlformats.org/officeDocument/2006/relationships" xmlns:m="http://schemas.openxmlformats.org/officeDocument/2006/math" xmlns:v="urn:schemas-microsoft-com:vml" xmlns:wp14="http://schemas.microsoft.com/office/word/2010/wordprocessingDrawing" xmlns:wp="http://schemas.openxmlformats.org/drawingml/2006/wordprocessingDrawing" xmlns:w10="urn:schemas-microsoft-com:office:word" xmlns:w="http://schemas.openxmlformats.org/wordprocessingml/2006/main" xmlns:w14="http://schemas.microsoft.com/office/word/2010/wordml" xmlns:w15="http://schemas.microsoft.com/office/word/2012/wordml" xmlns:w16cex="http://schemas.microsoft.com/office/word/2018/wordml/cex" xmlns:w16cid="http://schemas.microsoft.com/office/word/2016/wordml/cid" xmlns:w16="http://schemas.microsoft.com/office/word/2018/wordml" xmlns:w16du="http://schemas.microsoft.com/office/word/2023/wordml/word16du" xmlns:w16sdtdh="http://schemas.microsoft.com/office/word/2020/wordml/sdtdatahash" xmlns:w16sdtfl="http://schemas.microsoft.com/office/word/2024/wordml/sdtformatlock" xmlns:w16se="http://schemas.microsoft.com/office/word/2015/wordml/symex" xmlns:wpg="http://schemas.microsoft.com/office/word/2010/wordprocessingGroup" xmlns:wpi="http://schemas.microsoft.com/office/word/2010/wordprocessingInk" xmlns:wne="http://schemas.microsoft.com/office/word/2006/wordml" xmlns:wps="http://schemas.microsoft.com/office/word/2010/wordprocessingShape" mc:Ignorable="w14 w15 w16se w16cid w16 w16cex w16sdtdh w16sdtfl w16du wp14">
   <w:p>
     <w:pPr>
       <w:pStyle w:val="Piedepgina"/>
@@ -3688,7 +3948,7 @@
 </file>
 
 <file path=word/footnotes.xml><?xml version="1.0" encoding="utf-8"?>
-<w:footnotes xmlns:wpc="http://schemas.microsoft.com/office/word/2010/wordprocessingCanvas" xmlns:cx="http://schemas.microsoft.com/office/drawing/2014/chartex" xmlns:cx1="http://schemas.microsoft.com/office/drawing/2015/9/8/chartex" xmlns:cx2="http://schemas.microsoft.com/office/drawing/2015/10/21/chartex" xmlns:cx3="http://schemas.microsoft.com/office/drawing/2016/5/9/chartex" xmlns:cx4="http://schemas.microsoft.com/office/drawing/2016/5/10/chartex" xmlns:cx5="http://schemas.microsoft.com/office/drawing/2016/5/11/chartex" xmlns:cx6="http://schemas.microsoft.com/office/drawing/2016/5/12/chartex" xmlns:cx7="http://schemas.microsoft.com/office/drawing/2016/5/13/chartex" xmlns:cx8="http://schemas.microsoft.com/office/drawing/2016/5/14/chartex" xmlns:mc="http://schemas.openxmlformats.org/markup-compatibility/2006" xmlns:aink="http://schemas.microsoft.com/office/drawing/2016/ink" xmlns:am3d="http://schemas.microsoft.com/office/drawing/2017/model3d" xmlns:o="urn:schemas-microsoft-com:office:office" xmlns:oel="http://schemas.microsoft.com/office/2019/extlst" xmlns:r="http://schemas.openxmlformats.org/officeDocument/2006/relationships" xmlns:m="http://schemas.openxmlformats.org/officeDocument/2006/math" xmlns:v="urn:schemas-microsoft-com:vml" xmlns:wp14="http://schemas.microsoft.com/office/word/2010/wordprocessingDrawing" xmlns:wp="http://schemas.openxmlformats.org/drawingml/2006/wordprocessingDrawing" xmlns:w10="urn:schemas-microsoft-com:office:word" xmlns:w="http://schemas.openxmlformats.org/wordprocessingml/2006/main" xmlns:w14="http://schemas.microsoft.com/office/word/2010/wordml" xmlns:w15="http://schemas.microsoft.com/office/word/2012/wordml" xmlns:w16cex="http://schemas.microsoft.com/office/word/2018/wordml/cex" xmlns:w16cid="http://schemas.microsoft.com/office/word/2016/wordml/cid" xmlns:w16="http://schemas.microsoft.com/office/word/2018/wordml" xmlns:w16sdtdh="http://schemas.microsoft.com/office/word/2020/wordml/sdtdatahash" xmlns:w16se="http://schemas.microsoft.com/office/word/2015/wordml/symex" xmlns:wpg="http://schemas.microsoft.com/office/word/2010/wordprocessingGroup" xmlns:wpi="http://schemas.microsoft.com/office/word/2010/wordprocessingInk" xmlns:wne="http://schemas.microsoft.com/office/word/2006/wordml" xmlns:wps="http://schemas.microsoft.com/office/word/2010/wordprocessingShape" mc:Ignorable="w14 w15 w16se w16cid w16 w16cex w16sdtdh wp14">
+<w:footnotes xmlns:wpc="http://schemas.microsoft.com/office/word/2010/wordprocessingCanvas" xmlns:cx="http://schemas.microsoft.com/office/drawing/2014/chartex" xmlns:cx1="http://schemas.microsoft.com/office/drawing/2015/9/8/chartex" xmlns:cx2="http://schemas.microsoft.com/office/drawing/2015/10/21/chartex" xmlns:cx3="http://schemas.microsoft.com/office/drawing/2016/5/9/chartex" xmlns:cx4="http://schemas.microsoft.com/office/drawing/2016/5/10/chartex" xmlns:cx5="http://schemas.microsoft.com/office/drawing/2016/5/11/chartex" xmlns:cx6="http://schemas.microsoft.com/office/drawing/2016/5/12/chartex" xmlns:cx7="http://schemas.microsoft.com/office/drawing/2016/5/13/chartex" xmlns:cx8="http://schemas.microsoft.com/office/drawing/2016/5/14/chartex" xmlns:mc="http://schemas.openxmlformats.org/markup-compatibility/2006" xmlns:aink="http://schemas.microsoft.com/office/drawing/2016/ink" xmlns:am3d="http://schemas.microsoft.com/office/drawing/2017/model3d" xmlns:o="urn:schemas-microsoft-com:office:office" xmlns:oel="http://schemas.microsoft.com/office/2019/extlst" xmlns:r="http://schemas.openxmlformats.org/officeDocument/2006/relationships" xmlns:m="http://schemas.openxmlformats.org/officeDocument/2006/math" xmlns:v="urn:schemas-microsoft-com:vml" xmlns:wp14="http://schemas.microsoft.com/office/word/2010/wordprocessingDrawing" xmlns:wp="http://schemas.openxmlformats.org/drawingml/2006/wordprocessingDrawing" xmlns:w10="urn:schemas-microsoft-com:office:word" xmlns:w="http://schemas.openxmlformats.org/wordprocessingml/2006/main" xmlns:w14="http://schemas.microsoft.com/office/word/2010/wordml" xmlns:w15="http://schemas.microsoft.com/office/word/2012/wordml" xmlns:w16cex="http://schemas.microsoft.com/office/word/2018/wordml/cex" xmlns:w16cid="http://schemas.microsoft.com/office/word/2016/wordml/cid" xmlns:w16="http://schemas.microsoft.com/office/word/2018/wordml" xmlns:w16du="http://schemas.microsoft.com/office/word/2023/wordml/word16du" xmlns:w16sdtdh="http://schemas.microsoft.com/office/word/2020/wordml/sdtdatahash" xmlns:w16sdtfl="http://schemas.microsoft.com/office/word/2024/wordml/sdtformatlock" xmlns:w16se="http://schemas.microsoft.com/office/word/2015/wordml/symex" xmlns:wpg="http://schemas.microsoft.com/office/word/2010/wordprocessingGroup" xmlns:wpi="http://schemas.microsoft.com/office/word/2010/wordprocessingInk" xmlns:wne="http://schemas.microsoft.com/office/word/2006/wordml" xmlns:wps="http://schemas.microsoft.com/office/word/2010/wordprocessingShape" mc:Ignorable="w14 w15 w16se w16cid w16 w16cex w16sdtdh w16sdtfl w16du wp14">
   <w:footnote w:type="separator" w:id="-1">
     <w:p>
       <w:r>
@@ -3710,7 +3970,7 @@
 </file>
 
 <file path=word/header1.xml><?xml version="1.0" encoding="utf-8"?>
-<w:hdr xmlns:wpc="http://schemas.microsoft.com/office/word/2010/wordprocessingCanvas" xmlns:cx="http://schemas.microsoft.com/office/drawing/2014/chartex" xmlns:cx1="http://schemas.microsoft.com/office/drawing/2015/9/8/chartex" xmlns:cx2="http://schemas.microsoft.com/office/drawing/2015/10/21/chartex" xmlns:cx3="http://schemas.microsoft.com/office/drawing/2016/5/9/chartex" xmlns:cx4="http://schemas.microsoft.com/office/drawing/2016/5/10/chartex" xmlns:cx5="http://schemas.microsoft.com/office/drawing/2016/5/11/chartex" xmlns:cx6="http://schemas.microsoft.com/office/drawing/2016/5/12/chartex" xmlns:cx7="http://schemas.microsoft.com/office/drawing/2016/5/13/chartex" xmlns:cx8="http://schemas.microsoft.com/office/drawing/2016/5/14/chartex" xmlns:mc="http://schemas.openxmlformats.org/markup-compatibility/2006" xmlns:aink="http://schemas.microsoft.com/office/drawing/2016/ink" xmlns:am3d="http://schemas.microsoft.com/office/drawing/2017/model3d" xmlns:o="urn:schemas-microsoft-com:office:office" xmlns:oel="http://schemas.microsoft.com/office/2019/extlst" xmlns:r="http://schemas.openxmlformats.org/officeDocument/2006/relationships" xmlns:m="http://schemas.openxmlformats.org/officeDocument/2006/math" xmlns:v="urn:schemas-microsoft-com:vml" xmlns:wp14="http://schemas.microsoft.com/office/word/2010/wordprocessingDrawing" xmlns:wp="http://schemas.openxmlformats.org/drawingml/2006/wordprocessingDrawing" xmlns:w10="urn:schemas-microsoft-com:office:word" xmlns:w="http://schemas.openxmlformats.org/wordprocessingml/2006/main" xmlns:w14="http://schemas.microsoft.com/office/word/2010/wordml" xmlns:w15="http://schemas.microsoft.com/office/word/2012/wordml" xmlns:w16cex="http://schemas.microsoft.com/office/word/2018/wordml/cex" xmlns:w16cid="http://schemas.microsoft.com/office/word/2016/wordml/cid" xmlns:w16="http://schemas.microsoft.com/office/word/2018/wordml" xmlns:w16sdtdh="http://schemas.microsoft.com/office/word/2020/wordml/sdtdatahash" xmlns:w16se="http://schemas.microsoft.com/office/word/2015/wordml/symex" xmlns:wpg="http://schemas.microsoft.com/office/word/2010/wordprocessingGroup" xmlns:wpi="http://schemas.microsoft.com/office/word/2010/wordprocessingInk" xmlns:wne="http://schemas.microsoft.com/office/word/2006/wordml" xmlns:wps="http://schemas.microsoft.com/office/word/2010/wordprocessingShape" mc:Ignorable="w14 w15 w16se w16cid w16 w16cex w16sdtdh wp14">
+<w:hdr xmlns:wpc="http://schemas.microsoft.com/office/word/2010/wordprocessingCanvas" xmlns:cx="http://schemas.microsoft.com/office/drawing/2014/chartex" xmlns:cx1="http://schemas.microsoft.com/office/drawing/2015/9/8/chartex" xmlns:cx2="http://schemas.microsoft.com/office/drawing/2015/10/21/chartex" xmlns:cx3="http://schemas.microsoft.com/office/drawing/2016/5/9/chartex" xmlns:cx4="http://schemas.microsoft.com/office/drawing/2016/5/10/chartex" xmlns:cx5="http://schemas.microsoft.com/office/drawing/2016/5/11/chartex" xmlns:cx6="http://schemas.microsoft.com/office/drawing/2016/5/12/chartex" xmlns:cx7="http://schemas.microsoft.com/office/drawing/2016/5/13/chartex" xmlns:cx8="http://schemas.microsoft.com/office/drawing/2016/5/14/chartex" xmlns:mc="http://schemas.openxmlformats.org/markup-compatibility/2006" xmlns:aink="http://schemas.microsoft.com/office/drawing/2016/ink" xmlns:am3d="http://schemas.microsoft.com/office/drawing/2017/model3d" xmlns:o="urn:schemas-microsoft-com:office:office" xmlns:oel="http://schemas.microsoft.com/office/2019/extlst" xmlns:r="http://schemas.openxmlformats.org/officeDocument/2006/relationships" xmlns:m="http://schemas.openxmlformats.org/officeDocument/2006/math" xmlns:v="urn:schemas-microsoft-com:vml" xmlns:wp14="http://schemas.microsoft.com/office/word/2010/wordprocessingDrawing" xmlns:wp="http://schemas.openxmlformats.org/drawingml/2006/wordprocessingDrawing" xmlns:w10="urn:schemas-microsoft-com:office:word" xmlns:w="http://schemas.openxmlformats.org/wordprocessingml/2006/main" xmlns:w14="http://schemas.microsoft.com/office/word/2010/wordml" xmlns:w15="http://schemas.microsoft.com/office/word/2012/wordml" xmlns:w16cex="http://schemas.microsoft.com/office/word/2018/wordml/cex" xmlns:w16cid="http://schemas.microsoft.com/office/word/2016/wordml/cid" xmlns:w16="http://schemas.microsoft.com/office/word/2018/wordml" xmlns:w16du="http://schemas.microsoft.com/office/word/2023/wordml/word16du" xmlns:w16sdtdh="http://schemas.microsoft.com/office/word/2020/wordml/sdtdatahash" xmlns:w16sdtfl="http://schemas.microsoft.com/office/word/2024/wordml/sdtformatlock" xmlns:w16se="http://schemas.microsoft.com/office/word/2015/wordml/symex" xmlns:wpg="http://schemas.microsoft.com/office/word/2010/wordprocessingGroup" xmlns:wpi="http://schemas.microsoft.com/office/word/2010/wordprocessingInk" xmlns:wne="http://schemas.microsoft.com/office/word/2006/wordml" xmlns:wps="http://schemas.microsoft.com/office/word/2010/wordprocessingShape" mc:Ignorable="w14 w15 w16se w16cid w16 w16cex w16sdtdh w16sdtfl w16du wp14">
   <w:p>
     <w:pPr>
       <w:pStyle w:val="Encabezado"/>
@@ -3720,7 +3980,7 @@
 </file>
 
 <file path=word/numbering.xml><?xml version="1.0" encoding="utf-8"?>
-<w:numbering xmlns:wpc="http://schemas.microsoft.com/office/word/2010/wordprocessingCanvas" xmlns:cx="http://schemas.microsoft.com/office/drawing/2014/chartex" xmlns:cx1="http://schemas.microsoft.com/office/drawing/2015/9/8/chartex" xmlns:cx2="http://schemas.microsoft.com/office/drawing/2015/10/21/chartex" xmlns:cx3="http://schemas.microsoft.com/office/drawing/2016/5/9/chartex" xmlns:cx4="http://schemas.microsoft.com/office/drawing/2016/5/10/chartex" xmlns:cx5="http://schemas.microsoft.com/office/drawing/2016/5/11/chartex" xmlns:cx6="http://schemas.microsoft.com/office/drawing/2016/5/12/chartex" xmlns:cx7="http://schemas.microsoft.com/office/drawing/2016/5/13/chartex" xmlns:cx8="http://schemas.microsoft.com/office/drawing/2016/5/14/chartex" xmlns:mc="http://schemas.openxmlformats.org/markup-compatibility/2006" xmlns:aink="http://schemas.microsoft.com/office/drawing/2016/ink" xmlns:am3d="http://schemas.microsoft.com/office/drawing/2017/model3d" xmlns:o="urn:schemas-microsoft-com:office:office" xmlns:oel="http://schemas.microsoft.com/office/2019/extlst" xmlns:r="http://schemas.openxmlformats.org/officeDocument/2006/relationships" xmlns:m="http://schemas.openxmlformats.org/officeDocument/2006/math" xmlns:v="urn:schemas-microsoft-com:vml" xmlns:wp14="http://schemas.microsoft.com/office/word/2010/wordprocessingDrawing" xmlns:wp="http://schemas.openxmlformats.org/drawingml/2006/wordprocessingDrawing" xmlns:w10="urn:schemas-microsoft-com:office:word" xmlns:w="http://schemas.openxmlformats.org/wordprocessingml/2006/main" xmlns:w14="http://schemas.microsoft.com/office/word/2010/wordml" xmlns:w15="http://schemas.microsoft.com/office/word/2012/wordml" xmlns:w16cex="http://schemas.microsoft.com/office/word/2018/wordml/cex" xmlns:w16cid="http://schemas.microsoft.com/office/word/2016/wordml/cid" xmlns:w16="http://schemas.microsoft.com/office/word/2018/wordml" xmlns:w16sdtdh="http://schemas.microsoft.com/office/word/2020/wordml/sdtdatahash" xmlns:w16se="http://schemas.microsoft.com/office/word/2015/wordml/symex" xmlns:wpg="http://schemas.microsoft.com/office/word/2010/wordprocessingGroup" xmlns:wpi="http://schemas.microsoft.com/office/word/2010/wordprocessingInk" xmlns:wne="http://schemas.microsoft.com/office/word/2006/wordml" xmlns:wps="http://schemas.microsoft.com/office/word/2010/wordprocessingShape" mc:Ignorable="w14 w15 w16se w16cid w16 w16cex w16sdtdh wp14">
+<w:numbering xmlns:wpc="http://schemas.microsoft.com/office/word/2010/wordprocessingCanvas" xmlns:cx="http://schemas.microsoft.com/office/drawing/2014/chartex" xmlns:cx1="http://schemas.microsoft.com/office/drawing/2015/9/8/chartex" xmlns:cx2="http://schemas.microsoft.com/office/drawing/2015/10/21/chartex" xmlns:cx3="http://schemas.microsoft.com/office/drawing/2016/5/9/chartex" xmlns:cx4="http://schemas.microsoft.com/office/drawing/2016/5/10/chartex" xmlns:cx5="http://schemas.microsoft.com/office/drawing/2016/5/11/chartex" xmlns:cx6="http://schemas.microsoft.com/office/drawing/2016/5/12/chartex" xmlns:cx7="http://schemas.microsoft.com/office/drawing/2016/5/13/chartex" xmlns:cx8="http://schemas.microsoft.com/office/drawing/2016/5/14/chartex" xmlns:mc="http://schemas.openxmlformats.org/markup-compatibility/2006" xmlns:aink="http://schemas.microsoft.com/office/drawing/2016/ink" xmlns:am3d="http://schemas.microsoft.com/office/drawing/2017/model3d" xmlns:o="urn:schemas-microsoft-com:office:office" xmlns:oel="http://schemas.microsoft.com/office/2019/extlst" xmlns:r="http://schemas.openxmlformats.org/officeDocument/2006/relationships" xmlns:m="http://schemas.openxmlformats.org/officeDocument/2006/math" xmlns:v="urn:schemas-microsoft-com:vml" xmlns:wp14="http://schemas.microsoft.com/office/word/2010/wordprocessingDrawing" xmlns:wp="http://schemas.openxmlformats.org/drawingml/2006/wordprocessingDrawing" xmlns:w10="urn:schemas-microsoft-com:office:word" xmlns:w="http://schemas.openxmlformats.org/wordprocessingml/2006/main" xmlns:w14="http://schemas.microsoft.com/office/word/2010/wordml" xmlns:w15="http://schemas.microsoft.com/office/word/2012/wordml" xmlns:w16cex="http://schemas.microsoft.com/office/word/2018/wordml/cex" xmlns:w16cid="http://schemas.microsoft.com/office/word/2016/wordml/cid" xmlns:w16="http://schemas.microsoft.com/office/word/2018/wordml" xmlns:w16du="http://schemas.microsoft.com/office/word/2023/wordml/word16du" xmlns:w16sdtdh="http://schemas.microsoft.com/office/word/2020/wordml/sdtdatahash" xmlns:w16sdtfl="http://schemas.microsoft.com/office/word/2024/wordml/sdtformatlock" xmlns:w16se="http://schemas.microsoft.com/office/word/2015/wordml/symex" xmlns:wpg="http://schemas.microsoft.com/office/word/2010/wordprocessingGroup" xmlns:wpi="http://schemas.microsoft.com/office/word/2010/wordprocessingInk" xmlns:wne="http://schemas.microsoft.com/office/word/2006/wordml" xmlns:wps="http://schemas.microsoft.com/office/word/2010/wordprocessingShape" mc:Ignorable="w14 w15 w16se w16cid w16 w16cex w16sdtdh w16sdtfl w16du wp14">
   <w:abstractNum w:abstractNumId="0" w15:restartNumberingAfterBreak="0">
     <w:nsid w:val="29724005"/>
     <w:multiLevelType w:val="hybridMultilevel"/>
@@ -4055,7 +4315,7 @@
 </file>
 
 <file path=word/styles.xml><?xml version="1.0" encoding="utf-8"?>
-<w:styles xmlns:mc="http://schemas.openxmlformats.org/markup-compatibility/2006" xmlns:r="http://schemas.openxmlformats.org/officeDocument/2006/relationships" xmlns:w="http://schemas.openxmlformats.org/wordprocessingml/2006/main" xmlns:w14="http://schemas.microsoft.com/office/word/2010/wordml" xmlns:w15="http://schemas.microsoft.com/office/word/2012/wordml" xmlns:w16cex="http://schemas.microsoft.com/office/word/2018/wordml/cex" xmlns:w16cid="http://schemas.microsoft.com/office/word/2016/wordml/cid" xmlns:w16="http://schemas.microsoft.com/office/word/2018/wordml" xmlns:w16sdtdh="http://schemas.microsoft.com/office/word/2020/wordml/sdtdatahash" xmlns:w16se="http://schemas.microsoft.com/office/word/2015/wordml/symex" mc:Ignorable="w14 w15 w16se w16cid w16 w16cex w16sdtdh">
+<w:styles xmlns:mc="http://schemas.openxmlformats.org/markup-compatibility/2006" xmlns:r="http://schemas.openxmlformats.org/officeDocument/2006/relationships" xmlns:w="http://schemas.openxmlformats.org/wordprocessingml/2006/main" xmlns:w14="http://schemas.microsoft.com/office/word/2010/wordml" xmlns:w15="http://schemas.microsoft.com/office/word/2012/wordml" xmlns:w16cex="http://schemas.microsoft.com/office/word/2018/wordml/cex" xmlns:w16cid="http://schemas.microsoft.com/office/word/2016/wordml/cid" xmlns:w16="http://schemas.microsoft.com/office/word/2018/wordml" xmlns:w16du="http://schemas.microsoft.com/office/word/2023/wordml/word16du" xmlns:w16sdtdh="http://schemas.microsoft.com/office/word/2020/wordml/sdtdatahash" xmlns:w16sdtfl="http://schemas.microsoft.com/office/word/2024/wordml/sdtformatlock" xmlns:w16se="http://schemas.microsoft.com/office/word/2015/wordml/symex" mc:Ignorable="w14 w15 w16se w16cid w16 w16cex w16sdtdh w16sdtfl w16du">
   <w:docDefaults>
     <w:rPrDefault>
       <w:rPr>

</xml_diff>